<commit_message>
Update columns in Optimus project
</commit_message>
<xml_diff>
--- a/Optimus/Optimus column analysis.docx
+++ b/Optimus/Optimus column analysis.docx
@@ -2,288 +2,6 @@
 <file path=word/document.xml><?xml version="1.0" encoding="utf-8"?>
 <w:document xmlns:wpc="http://schemas.microsoft.com/office/word/2010/wordprocessingCanvas" xmlns:cx="http://schemas.microsoft.com/office/drawing/2014/chartex" xmlns:cx1="http://schemas.microsoft.com/office/drawing/2015/9/8/chartex" xmlns:cx2="http://schemas.microsoft.com/office/drawing/2015/10/21/chartex" xmlns:cx3="http://schemas.microsoft.com/office/drawing/2016/5/9/chartex" xmlns:cx4="http://schemas.microsoft.com/office/drawing/2016/5/10/chartex" xmlns:cx5="http://schemas.microsoft.com/office/drawing/2016/5/11/chartex" xmlns:cx6="http://schemas.microsoft.com/office/drawing/2016/5/12/chartex" xmlns:cx7="http://schemas.microsoft.com/office/drawing/2016/5/13/chartex" xmlns:cx8="http://schemas.microsoft.com/office/drawing/2016/5/14/chartex" xmlns:mc="http://schemas.openxmlformats.org/markup-compatibility/2006" xmlns:aink="http://schemas.microsoft.com/office/drawing/2016/ink" xmlns:am3d="http://schemas.microsoft.com/office/drawing/2017/model3d" xmlns:o="urn:schemas-microsoft-com:office:office" xmlns:r="http://schemas.openxmlformats.org/officeDocument/2006/relationships" xmlns:m="http://schemas.openxmlformats.org/officeDocument/2006/math" xmlns:v="urn:schemas-microsoft-com:vml" xmlns:wp14="http://schemas.microsoft.com/office/word/2010/wordprocessingDrawing" xmlns:wp="http://schemas.openxmlformats.org/drawingml/2006/wordprocessingDrawing" xmlns:w10="urn:schemas-microsoft-com:office:word" xmlns:w="http://schemas.openxmlformats.org/wordprocessingml/2006/main" xmlns:w14="http://schemas.microsoft.com/office/word/2010/wordml" xmlns:w15="http://schemas.microsoft.com/office/word/2012/wordml" xmlns:w16cex="http://schemas.microsoft.com/office/word/2018/wordml/cex" xmlns:w16cid="http://schemas.microsoft.com/office/word/2016/wordml/cid" xmlns:w16="http://schemas.microsoft.com/office/word/2018/wordml" xmlns:w16sdtdh="http://schemas.microsoft.com/office/word/2020/wordml/sdtdatahash" xmlns:w16se="http://schemas.microsoft.com/office/word/2015/wordml/symex" xmlns:wpg="http://schemas.microsoft.com/office/word/2010/wordprocessingGroup" xmlns:wpi="http://schemas.microsoft.com/office/word/2010/wordprocessingInk" xmlns:wne="http://schemas.microsoft.com/office/word/2006/wordml" xmlns:wps="http://schemas.microsoft.com/office/word/2010/wordprocessingShape" mc:Ignorable="w14 w15 w16se w16cid w16 w16cex w16sdtdh wp14">
   <w:body>
-    <w:p>
-      <w:r>
-        <w:t>This is my thoughts about each column that has missing data:</w:t>
-      </w:r>
-    </w:p>
-    <w:p>
-      <w:pPr>
-        <w:pStyle w:val="ListParagraph"/>
-        <w:numPr>
-          <w:ilvl w:val="0"/>
-          <w:numId w:val="1"/>
-        </w:numPr>
-      </w:pPr>
-      <w:r>
-        <w:t>Age: Can be imputed using iterative imputation: other features are used.</w:t>
-      </w:r>
-    </w:p>
-    <w:p>
-      <w:pPr>
-        <w:pStyle w:val="ListParagraph"/>
-        <w:numPr>
-          <w:ilvl w:val="0"/>
-          <w:numId w:val="1"/>
-        </w:numPr>
-      </w:pPr>
-      <w:r>
-        <w:t xml:space="preserve">Ethnicity: </w:t>
-      </w:r>
-      <w:r>
-        <w:t>Even there are “other” values in this column, “nan” still exists, which may indicate a missing-not-at-random pattern (for example, “mixed” type). Thus, nan will be convert</w:t>
-      </w:r>
-      <w:r>
-        <w:t>ed</w:t>
-      </w:r>
-      <w:r>
-        <w:t xml:space="preserve"> to “Unknown” (no imputation</w:t>
-      </w:r>
-      <w:r>
-        <w:t>)</w:t>
-      </w:r>
-    </w:p>
-    <w:p>
-      <w:pPr>
-        <w:pStyle w:val="ListParagraph"/>
-        <w:numPr>
-          <w:ilvl w:val="0"/>
-          <w:numId w:val="1"/>
-        </w:numPr>
-      </w:pPr>
-      <w:r>
-        <w:t xml:space="preserve">Marital status: The missing value outnumbers other values (non-traditional and married) gives me a feeling that this is also </w:t>
-      </w:r>
-      <w:r>
-        <w:t>a missing-not-at-random pattern</w:t>
-      </w:r>
-      <w:r>
-        <w:t>. Usually, married and single take the majority part</w:t>
-      </w:r>
-      <w:r>
-        <w:t xml:space="preserve">. However, the statistics from </w:t>
-      </w:r>
-      <w:hyperlink r:id="rId8" w:history="1">
-        <w:r>
-          <w:rPr>
-            <w:rStyle w:val="Hyperlink"/>
-          </w:rPr>
-          <w:t>https://statisticalatlas.com/place/Nevada/Las-Vegas/Marital-Status</w:t>
-        </w:r>
-      </w:hyperlink>
-      <w:r>
-        <w:t xml:space="preserve"> shows me that the gap between the two status is not that far (married even outnumbers never married). Therefore, I decide to use the same technique as ethnicity’s</w:t>
-      </w:r>
-    </w:p>
-    <w:p>
-      <w:pPr>
-        <w:pStyle w:val="ListParagraph"/>
-        <w:numPr>
-          <w:ilvl w:val="0"/>
-          <w:numId w:val="1"/>
-        </w:numPr>
-      </w:pPr>
-      <w:r>
-        <w:t>Dwelling type: Possible candidate for missing values</w:t>
-      </w:r>
-      <w:r>
-        <w:t xml:space="preserve"> may be </w:t>
-      </w:r>
-      <w:r>
-        <w:t>homelessness.</w:t>
-      </w:r>
-      <w:r>
-        <w:t xml:space="preserve"> However, from </w:t>
-      </w:r>
-      <w:hyperlink r:id="rId9" w:history="1">
-        <w:r>
-          <w:rPr>
-            <w:rStyle w:val="Hyperlink"/>
-          </w:rPr>
-          <w:t>https://www.usich.gov/homelessness-statistics/nv/</w:t>
-        </w:r>
-      </w:hyperlink>
-      <w:r>
-        <w:t>, its homeless population is only 6900 out of 3,000,000. I think imputation is too risky. Same technique as ethnicity</w:t>
-      </w:r>
-      <w:r>
-        <w:t>’s</w:t>
-      </w:r>
-      <w:r>
-        <w:t>.</w:t>
-      </w:r>
-    </w:p>
-    <w:p>
-      <w:pPr>
-        <w:pStyle w:val="ListParagraph"/>
-        <w:numPr>
-          <w:ilvl w:val="0"/>
-          <w:numId w:val="1"/>
-        </w:numPr>
-      </w:pPr>
-      <w:r>
-        <w:t xml:space="preserve">Education: </w:t>
-      </w:r>
-      <w:r>
-        <w:t>Same technique as ethnicity’s.</w:t>
-      </w:r>
-    </w:p>
-    <w:p>
-      <w:pPr>
-        <w:pStyle w:val="ListParagraph"/>
-        <w:numPr>
-          <w:ilvl w:val="0"/>
-          <w:numId w:val="1"/>
-        </w:numPr>
-      </w:pPr>
-      <w:r>
-        <w:t xml:space="preserve">Cd: There are only 4 / 50k. </w:t>
-      </w:r>
-      <w:r>
-        <w:t>Iterative imputation can work it out.</w:t>
-      </w:r>
-    </w:p>
-    <w:p>
-      <w:pPr>
-        <w:pStyle w:val="ListParagraph"/>
-        <w:numPr>
-          <w:ilvl w:val="0"/>
-          <w:numId w:val="1"/>
-        </w:numPr>
-      </w:pPr>
-      <w:r>
-        <w:t>Occupation</w:t>
-      </w:r>
-      <w:r>
-        <w:t xml:space="preserve"> </w:t>
-      </w:r>
-      <w:r>
-        <w:t>industry</w:t>
-      </w:r>
-      <w:r>
-        <w:t>: As the missing account for over 80%</w:t>
-      </w:r>
-      <w:r>
-        <w:t xml:space="preserve"> with the existing of “other”</w:t>
-      </w:r>
-      <w:r>
-        <w:t xml:space="preserve">, </w:t>
-      </w:r>
-      <w:r>
-        <w:t>s</w:t>
-      </w:r>
-      <w:r>
-        <w:t>ame technique as ethnicity’s.</w:t>
-      </w:r>
-    </w:p>
-    <w:p>
-      <w:pPr>
-        <w:pStyle w:val="ListParagraph"/>
-        <w:numPr>
-          <w:ilvl w:val="0"/>
-          <w:numId w:val="1"/>
-        </w:numPr>
-      </w:pPr>
-      <w:r>
-        <w:t xml:space="preserve">Net_worth: My gut tells me the missing value is highly because survey participants did not want to reveal their property, and it takes as much as half of all </w:t>
-      </w:r>
-      <w:r>
-        <w:t>survey participants</w:t>
-      </w:r>
-      <w:r>
-        <w:t xml:space="preserve">. So, </w:t>
-      </w:r>
-      <w:r>
-        <w:t>same technique as ethnicity’s.</w:t>
-      </w:r>
-    </w:p>
-    <w:p>
-      <w:pPr>
-        <w:pStyle w:val="ListParagraph"/>
-        <w:numPr>
-          <w:ilvl w:val="0"/>
-          <w:numId w:val="1"/>
-        </w:numPr>
-      </w:pPr>
-      <w:r>
-        <w:t>petowner_dog</w:t>
-      </w:r>
-      <w:r>
-        <w:t xml:space="preserve">, </w:t>
-      </w:r>
-      <w:r>
-        <w:t>intrst_nascar_in_hh</w:t>
-      </w:r>
-      <w:r>
-        <w:t xml:space="preserve">, </w:t>
-      </w:r>
-      <w:r>
-        <w:t>intrst_musical_instruments_in_hh</w:t>
-      </w:r>
-      <w:r>
-        <w:t>,: “nan” will become “no” as there are only two values</w:t>
-      </w:r>
-    </w:p>
-    <w:p>
-      <w:pPr>
-        <w:pStyle w:val="ListParagraph"/>
-        <w:numPr>
-          <w:ilvl w:val="0"/>
-          <w:numId w:val="1"/>
-        </w:numPr>
-      </w:pPr>
-      <w:r>
-        <w:t>donates_to_liberal_causes</w:t>
-      </w:r>
-      <w:r>
-        <w:t xml:space="preserve">, </w:t>
-      </w:r>
-      <w:r>
-        <w:t>donates_to_conservative_causes</w:t>
-      </w:r>
-      <w:r>
-        <w:t xml:space="preserve">: In my opinion, they did not want to reveal their political affiliation while those answered “yes” are </w:t>
-      </w:r>
-      <w:r>
-        <w:t>sure about which party they would like to vote for. S</w:t>
-      </w:r>
-      <w:r>
-        <w:t>ame technique as ethnicity’s.</w:t>
-      </w:r>
-    </w:p>
-    <w:p>
-      <w:pPr>
-        <w:pStyle w:val="ListParagraph"/>
-        <w:numPr>
-          <w:ilvl w:val="0"/>
-          <w:numId w:val="1"/>
-        </w:numPr>
-      </w:pPr>
-      <w:r>
-        <w:t>home_owner_or_renter</w:t>
-      </w:r>
-      <w:r>
-        <w:t>: “nan” makes up around 56% beside “Likely renter” and “Likely homeowner”. I have no idea why there is such “likely” but I will leave it as it is or “Unknown”</w:t>
-      </w:r>
-    </w:p>
-    <w:p>
-      <w:pPr>
-        <w:pStyle w:val="ListParagraph"/>
-        <w:numPr>
-          <w:ilvl w:val="0"/>
-          <w:numId w:val="1"/>
-        </w:numPr>
-      </w:pPr>
-      <w:r>
-        <w:t>g08</w:t>
-      </w:r>
-      <w:r>
-        <w:t>, g10, g12, p08, p10, p12</w:t>
-      </w:r>
-      <w:r>
-        <w:t>_precinct_turnout</w:t>
-      </w:r>
-    </w:p>
     <w:p>
       <w:pPr>
         <w:pStyle w:val="ListParagraph"/>
@@ -303,7 +21,6 @@
         <w:gridCol w:w="3483"/>
         <w:gridCol w:w="1838"/>
         <w:gridCol w:w="1912"/>
-        <w:gridCol w:w="1397"/>
       </w:tblGrid>
       <w:tr>
         <w:tc>
@@ -389,43 +106,6 @@
             </w:r>
           </w:p>
         </w:tc>
-        <w:tc>
-          <w:tcPr>
-            <w:tcW w:w="1397" w:type="dxa"/>
-          </w:tcPr>
-          <w:p>
-            <w:pPr>
-              <w:pStyle w:val="ListParagraph"/>
-              <w:ind w:left="0"/>
-              <w:jc w:val="center"/>
-              <w:rPr>
-                <w:b/>
-                <w:bCs/>
-              </w:rPr>
-            </w:pPr>
-            <w:r>
-              <w:rPr>
-                <w:b/>
-                <w:bCs/>
-              </w:rPr>
-              <w:t>“nan” to “</w:t>
-            </w:r>
-            <w:r>
-              <w:rPr>
-                <w:b/>
-                <w:bCs/>
-              </w:rPr>
-              <w:t>N</w:t>
-            </w:r>
-            <w:r>
-              <w:rPr>
-                <w:b/>
-                <w:bCs/>
-              </w:rPr>
-              <w:t>o”</w:t>
-            </w:r>
-          </w:p>
-        </w:tc>
       </w:tr>
       <w:tr>
         <w:tc>
@@ -473,18 +153,6 @@
             </w:pPr>
           </w:p>
         </w:tc>
-        <w:tc>
-          <w:tcPr>
-            <w:tcW w:w="1397" w:type="dxa"/>
-          </w:tcPr>
-          <w:p>
-            <w:pPr>
-              <w:pStyle w:val="ListParagraph"/>
-              <w:ind w:left="0"/>
-              <w:jc w:val="center"/>
-            </w:pPr>
-          </w:p>
-        </w:tc>
       </w:tr>
       <w:tr>
         <w:tc>
@@ -532,21 +200,6 @@
             </w:r>
           </w:p>
         </w:tc>
-        <w:tc>
-          <w:tcPr>
-            <w:tcW w:w="1397" w:type="dxa"/>
-          </w:tcPr>
-          <w:p>
-            <w:pPr>
-              <w:pStyle w:val="ListParagraph"/>
-              <w:ind w:left="0"/>
-              <w:jc w:val="center"/>
-              <w:rPr>
-                <w:rFonts w:ascii="Segoe UI Symbol" w:hAnsi="Segoe UI Symbol" w:cs="Segoe UI Symbol"/>
-              </w:rPr>
-            </w:pPr>
-          </w:p>
-        </w:tc>
       </w:tr>
       <w:tr>
         <w:tc>
@@ -594,21 +247,6 @@
             </w:r>
           </w:p>
         </w:tc>
-        <w:tc>
-          <w:tcPr>
-            <w:tcW w:w="1397" w:type="dxa"/>
-          </w:tcPr>
-          <w:p>
-            <w:pPr>
-              <w:pStyle w:val="ListParagraph"/>
-              <w:ind w:left="0"/>
-              <w:jc w:val="center"/>
-              <w:rPr>
-                <w:rFonts w:ascii="Segoe UI Symbol" w:hAnsi="Segoe UI Symbol" w:cs="Segoe UI Symbol"/>
-              </w:rPr>
-            </w:pPr>
-          </w:p>
-        </w:tc>
       </w:tr>
       <w:tr>
         <w:tc>
@@ -622,7 +260,7 @@
               <w:jc w:val="center"/>
             </w:pPr>
             <w:r>
-              <w:t>Dwelling type</w:t>
+              <w:t>Education</w:t>
             </w:r>
           </w:p>
         </w:tc>
@@ -656,21 +294,6 @@
             </w:r>
           </w:p>
         </w:tc>
-        <w:tc>
-          <w:tcPr>
-            <w:tcW w:w="1397" w:type="dxa"/>
-          </w:tcPr>
-          <w:p>
-            <w:pPr>
-              <w:pStyle w:val="ListParagraph"/>
-              <w:ind w:left="0"/>
-              <w:jc w:val="center"/>
-              <w:rPr>
-                <w:rFonts w:ascii="Segoe UI Symbol" w:hAnsi="Segoe UI Symbol" w:cs="Segoe UI Symbol"/>
-              </w:rPr>
-            </w:pPr>
-          </w:p>
-        </w:tc>
       </w:tr>
       <w:tr>
         <w:tc>
@@ -684,25 +307,13 @@
               <w:jc w:val="center"/>
             </w:pPr>
             <w:r>
-              <w:t>Education</w:t>
+              <w:t>cd</w:t>
             </w:r>
           </w:p>
         </w:tc>
         <w:tc>
           <w:tcPr>
             <w:tcW w:w="1838" w:type="dxa"/>
-          </w:tcPr>
-          <w:p>
-            <w:pPr>
-              <w:pStyle w:val="ListParagraph"/>
-              <w:ind w:left="0"/>
-              <w:jc w:val="center"/>
-            </w:pPr>
-          </w:p>
-        </w:tc>
-        <w:tc>
-          <w:tcPr>
-            <w:tcW w:w="1912" w:type="dxa"/>
           </w:tcPr>
           <w:p>
             <w:pPr>
@@ -720,16 +331,13 @@
         </w:tc>
         <w:tc>
           <w:tcPr>
-            <w:tcW w:w="1397" w:type="dxa"/>
-          </w:tcPr>
-          <w:p>
-            <w:pPr>
-              <w:pStyle w:val="ListParagraph"/>
-              <w:ind w:left="0"/>
-              <w:jc w:val="center"/>
-              <w:rPr>
-                <w:rFonts w:ascii="Segoe UI Symbol" w:hAnsi="Segoe UI Symbol" w:cs="Segoe UI Symbol"/>
-              </w:rPr>
+            <w:tcW w:w="1912" w:type="dxa"/>
+          </w:tcPr>
+          <w:p>
+            <w:pPr>
+              <w:pStyle w:val="ListParagraph"/>
+              <w:ind w:left="0"/>
+              <w:jc w:val="center"/>
             </w:pPr>
           </w:p>
         </w:tc>
@@ -746,13 +354,25 @@
               <w:jc w:val="center"/>
             </w:pPr>
             <w:r>
-              <w:t>cd</w:t>
+              <w:t>Occupation industry</w:t>
             </w:r>
           </w:p>
         </w:tc>
         <w:tc>
           <w:tcPr>
             <w:tcW w:w="1838" w:type="dxa"/>
+          </w:tcPr>
+          <w:p>
+            <w:pPr>
+              <w:pStyle w:val="ListParagraph"/>
+              <w:ind w:left="0"/>
+              <w:jc w:val="center"/>
+            </w:pPr>
+          </w:p>
+        </w:tc>
+        <w:tc>
+          <w:tcPr>
+            <w:tcW w:w="1912" w:type="dxa"/>
           </w:tcPr>
           <w:p>
             <w:pPr>
@@ -768,30 +388,6 @@
             </w:r>
           </w:p>
         </w:tc>
-        <w:tc>
-          <w:tcPr>
-            <w:tcW w:w="1912" w:type="dxa"/>
-          </w:tcPr>
-          <w:p>
-            <w:pPr>
-              <w:pStyle w:val="ListParagraph"/>
-              <w:ind w:left="0"/>
-              <w:jc w:val="center"/>
-            </w:pPr>
-          </w:p>
-        </w:tc>
-        <w:tc>
-          <w:tcPr>
-            <w:tcW w:w="1397" w:type="dxa"/>
-          </w:tcPr>
-          <w:p>
-            <w:pPr>
-              <w:pStyle w:val="ListParagraph"/>
-              <w:ind w:left="0"/>
-              <w:jc w:val="center"/>
-            </w:pPr>
-          </w:p>
-        </w:tc>
       </w:tr>
       <w:tr>
         <w:tc>
@@ -805,7 +401,10 @@
               <w:jc w:val="center"/>
             </w:pPr>
             <w:r>
-              <w:t>Occupation industry</w:t>
+              <w:t>donates_to_liberal_causes</w:t>
+            </w:r>
+            <w:r>
+              <w:t xml:space="preserve"> </w:t>
             </w:r>
           </w:p>
         </w:tc>
@@ -839,18 +438,6 @@
             </w:r>
           </w:p>
         </w:tc>
-        <w:tc>
-          <w:tcPr>
-            <w:tcW w:w="1397" w:type="dxa"/>
-          </w:tcPr>
-          <w:p>
-            <w:pPr>
-              <w:pStyle w:val="ListParagraph"/>
-              <w:ind w:left="0"/>
-              <w:jc w:val="center"/>
-            </w:pPr>
-          </w:p>
-        </w:tc>
       </w:tr>
       <w:tr>
         <w:tc>
@@ -864,7 +451,7 @@
               <w:jc w:val="center"/>
             </w:pPr>
             <w:r>
-              <w:t>Net worth</w:t>
+              <w:t>donates_to_conservative_causes</w:t>
             </w:r>
           </w:p>
         </w:tc>
@@ -898,18 +485,6 @@
             </w:r>
           </w:p>
         </w:tc>
-        <w:tc>
-          <w:tcPr>
-            <w:tcW w:w="1397" w:type="dxa"/>
-          </w:tcPr>
-          <w:p>
-            <w:pPr>
-              <w:pStyle w:val="ListParagraph"/>
-              <w:ind w:left="0"/>
-              <w:jc w:val="center"/>
-            </w:pPr>
-          </w:p>
-        </w:tc>
       </w:tr>
       <w:tr>
         <w:tc>
@@ -923,37 +498,16 @@
               <w:jc w:val="center"/>
             </w:pPr>
             <w:r>
-              <w:t>petowner</w:t>
+              <w:t>precinct_turnout</w:t>
+            </w:r>
+            <w:r>
+              <w:t>s</w:t>
             </w:r>
           </w:p>
         </w:tc>
         <w:tc>
           <w:tcPr>
             <w:tcW w:w="1838" w:type="dxa"/>
-          </w:tcPr>
-          <w:p>
-            <w:pPr>
-              <w:pStyle w:val="ListParagraph"/>
-              <w:ind w:left="0"/>
-              <w:jc w:val="center"/>
-            </w:pPr>
-          </w:p>
-        </w:tc>
-        <w:tc>
-          <w:tcPr>
-            <w:tcW w:w="1912" w:type="dxa"/>
-          </w:tcPr>
-          <w:p>
-            <w:pPr>
-              <w:pStyle w:val="ListParagraph"/>
-              <w:ind w:left="0"/>
-              <w:jc w:val="center"/>
-            </w:pPr>
-          </w:p>
-        </w:tc>
-        <w:tc>
-          <w:tcPr>
-            <w:tcW w:w="1397" w:type="dxa"/>
           </w:tcPr>
           <w:p>
             <w:pPr>
@@ -969,361 +523,9 @@
             </w:r>
           </w:p>
         </w:tc>
-      </w:tr>
-      <w:tr>
-        <w:tc>
-          <w:tcPr>
-            <w:tcW w:w="3483" w:type="dxa"/>
-          </w:tcPr>
-          <w:p>
-            <w:pPr>
-              <w:pStyle w:val="ListParagraph"/>
-              <w:ind w:left="0"/>
-              <w:jc w:val="center"/>
-            </w:pPr>
-            <w:r>
-              <w:t>intrst_nascar_in_hh</w:t>
-            </w:r>
-            <w:r>
-              <w:t xml:space="preserve"> </w:t>
-            </w:r>
-          </w:p>
-        </w:tc>
-        <w:tc>
-          <w:tcPr>
-            <w:tcW w:w="1838" w:type="dxa"/>
-          </w:tcPr>
-          <w:p>
-            <w:pPr>
-              <w:pStyle w:val="ListParagraph"/>
-              <w:ind w:left="0"/>
-              <w:jc w:val="center"/>
-            </w:pPr>
-          </w:p>
-        </w:tc>
         <w:tc>
           <w:tcPr>
             <w:tcW w:w="1912" w:type="dxa"/>
-          </w:tcPr>
-          <w:p>
-            <w:pPr>
-              <w:pStyle w:val="ListParagraph"/>
-              <w:ind w:left="0"/>
-              <w:jc w:val="center"/>
-            </w:pPr>
-          </w:p>
-        </w:tc>
-        <w:tc>
-          <w:tcPr>
-            <w:tcW w:w="1397" w:type="dxa"/>
-          </w:tcPr>
-          <w:p>
-            <w:pPr>
-              <w:pStyle w:val="ListParagraph"/>
-              <w:ind w:left="0"/>
-              <w:jc w:val="center"/>
-            </w:pPr>
-            <w:r>
-              <w:rPr>
-                <w:rFonts w:ascii="Segoe UI Symbol" w:hAnsi="Segoe UI Symbol" w:cs="Segoe UI Symbol"/>
-              </w:rPr>
-              <w:t>✓</w:t>
-            </w:r>
-          </w:p>
-        </w:tc>
-      </w:tr>
-      <w:tr>
-        <w:tc>
-          <w:tcPr>
-            <w:tcW w:w="3483" w:type="dxa"/>
-          </w:tcPr>
-          <w:p>
-            <w:pPr>
-              <w:pStyle w:val="ListParagraph"/>
-              <w:ind w:left="0"/>
-              <w:jc w:val="center"/>
-            </w:pPr>
-            <w:r>
-              <w:lastRenderedPageBreak/>
-              <w:t>intrst_musical_instruments_in_hh</w:t>
-            </w:r>
-          </w:p>
-        </w:tc>
-        <w:tc>
-          <w:tcPr>
-            <w:tcW w:w="1838" w:type="dxa"/>
-          </w:tcPr>
-          <w:p>
-            <w:pPr>
-              <w:pStyle w:val="ListParagraph"/>
-              <w:ind w:left="0"/>
-              <w:jc w:val="center"/>
-            </w:pPr>
-          </w:p>
-        </w:tc>
-        <w:tc>
-          <w:tcPr>
-            <w:tcW w:w="1912" w:type="dxa"/>
-          </w:tcPr>
-          <w:p>
-            <w:pPr>
-              <w:pStyle w:val="ListParagraph"/>
-              <w:ind w:left="0"/>
-              <w:jc w:val="center"/>
-            </w:pPr>
-          </w:p>
-        </w:tc>
-        <w:tc>
-          <w:tcPr>
-            <w:tcW w:w="1397" w:type="dxa"/>
-          </w:tcPr>
-          <w:p>
-            <w:pPr>
-              <w:pStyle w:val="ListParagraph"/>
-              <w:ind w:left="0"/>
-              <w:jc w:val="center"/>
-            </w:pPr>
-            <w:r>
-              <w:rPr>
-                <w:rFonts w:ascii="Segoe UI Symbol" w:hAnsi="Segoe UI Symbol" w:cs="Segoe UI Symbol"/>
-              </w:rPr>
-              <w:t>✓</w:t>
-            </w:r>
-          </w:p>
-        </w:tc>
-      </w:tr>
-      <w:tr>
-        <w:tc>
-          <w:tcPr>
-            <w:tcW w:w="3483" w:type="dxa"/>
-          </w:tcPr>
-          <w:p>
-            <w:pPr>
-              <w:pStyle w:val="ListParagraph"/>
-              <w:ind w:left="0"/>
-              <w:jc w:val="center"/>
-            </w:pPr>
-            <w:r>
-              <w:t>donates_to_liberal_causes</w:t>
-            </w:r>
-            <w:r>
-              <w:t xml:space="preserve"> </w:t>
-            </w:r>
-          </w:p>
-        </w:tc>
-        <w:tc>
-          <w:tcPr>
-            <w:tcW w:w="1838" w:type="dxa"/>
-          </w:tcPr>
-          <w:p>
-            <w:pPr>
-              <w:pStyle w:val="ListParagraph"/>
-              <w:ind w:left="0"/>
-              <w:jc w:val="center"/>
-            </w:pPr>
-          </w:p>
-        </w:tc>
-        <w:tc>
-          <w:tcPr>
-            <w:tcW w:w="1912" w:type="dxa"/>
-          </w:tcPr>
-          <w:p>
-            <w:pPr>
-              <w:pStyle w:val="ListParagraph"/>
-              <w:ind w:left="0"/>
-              <w:jc w:val="center"/>
-            </w:pPr>
-            <w:r>
-              <w:rPr>
-                <w:rFonts w:ascii="Segoe UI Symbol" w:hAnsi="Segoe UI Symbol" w:cs="Segoe UI Symbol"/>
-              </w:rPr>
-              <w:t>✓</w:t>
-            </w:r>
-          </w:p>
-        </w:tc>
-        <w:tc>
-          <w:tcPr>
-            <w:tcW w:w="1397" w:type="dxa"/>
-          </w:tcPr>
-          <w:p>
-            <w:pPr>
-              <w:pStyle w:val="ListParagraph"/>
-              <w:ind w:left="0"/>
-              <w:jc w:val="center"/>
-            </w:pPr>
-          </w:p>
-        </w:tc>
-      </w:tr>
-      <w:tr>
-        <w:tc>
-          <w:tcPr>
-            <w:tcW w:w="3483" w:type="dxa"/>
-          </w:tcPr>
-          <w:p>
-            <w:pPr>
-              <w:pStyle w:val="ListParagraph"/>
-              <w:ind w:left="0"/>
-              <w:jc w:val="center"/>
-            </w:pPr>
-            <w:r>
-              <w:t>donates_to_conservative_causes</w:t>
-            </w:r>
-          </w:p>
-        </w:tc>
-        <w:tc>
-          <w:tcPr>
-            <w:tcW w:w="1838" w:type="dxa"/>
-          </w:tcPr>
-          <w:p>
-            <w:pPr>
-              <w:pStyle w:val="ListParagraph"/>
-              <w:ind w:left="0"/>
-              <w:jc w:val="center"/>
-            </w:pPr>
-          </w:p>
-        </w:tc>
-        <w:tc>
-          <w:tcPr>
-            <w:tcW w:w="1912" w:type="dxa"/>
-          </w:tcPr>
-          <w:p>
-            <w:pPr>
-              <w:pStyle w:val="ListParagraph"/>
-              <w:ind w:left="0"/>
-              <w:jc w:val="center"/>
-            </w:pPr>
-            <w:r>
-              <w:rPr>
-                <w:rFonts w:ascii="Segoe UI Symbol" w:hAnsi="Segoe UI Symbol" w:cs="Segoe UI Symbol"/>
-              </w:rPr>
-              <w:t>✓</w:t>
-            </w:r>
-          </w:p>
-        </w:tc>
-        <w:tc>
-          <w:tcPr>
-            <w:tcW w:w="1397" w:type="dxa"/>
-          </w:tcPr>
-          <w:p>
-            <w:pPr>
-              <w:pStyle w:val="ListParagraph"/>
-              <w:ind w:left="0"/>
-              <w:jc w:val="center"/>
-            </w:pPr>
-          </w:p>
-        </w:tc>
-      </w:tr>
-      <w:tr>
-        <w:tc>
-          <w:tcPr>
-            <w:tcW w:w="3483" w:type="dxa"/>
-          </w:tcPr>
-          <w:p>
-            <w:pPr>
-              <w:pStyle w:val="ListParagraph"/>
-              <w:ind w:left="0"/>
-              <w:jc w:val="center"/>
-            </w:pPr>
-            <w:r>
-              <w:t>home_owner_or_renter</w:t>
-            </w:r>
-          </w:p>
-        </w:tc>
-        <w:tc>
-          <w:tcPr>
-            <w:tcW w:w="1838" w:type="dxa"/>
-          </w:tcPr>
-          <w:p>
-            <w:pPr>
-              <w:pStyle w:val="ListParagraph"/>
-              <w:ind w:left="0"/>
-              <w:jc w:val="center"/>
-            </w:pPr>
-          </w:p>
-        </w:tc>
-        <w:tc>
-          <w:tcPr>
-            <w:tcW w:w="1912" w:type="dxa"/>
-          </w:tcPr>
-          <w:p>
-            <w:pPr>
-              <w:pStyle w:val="ListParagraph"/>
-              <w:ind w:left="0"/>
-              <w:jc w:val="center"/>
-            </w:pPr>
-            <w:r>
-              <w:rPr>
-                <w:rFonts w:ascii="Segoe UI Symbol" w:hAnsi="Segoe UI Symbol" w:cs="Segoe UI Symbol"/>
-              </w:rPr>
-              <w:t>✓</w:t>
-            </w:r>
-          </w:p>
-        </w:tc>
-        <w:tc>
-          <w:tcPr>
-            <w:tcW w:w="1397" w:type="dxa"/>
-          </w:tcPr>
-          <w:p>
-            <w:pPr>
-              <w:pStyle w:val="ListParagraph"/>
-              <w:ind w:left="0"/>
-              <w:jc w:val="center"/>
-            </w:pPr>
-          </w:p>
-        </w:tc>
-      </w:tr>
-      <w:tr>
-        <w:tc>
-          <w:tcPr>
-            <w:tcW w:w="3483" w:type="dxa"/>
-          </w:tcPr>
-          <w:p>
-            <w:pPr>
-              <w:pStyle w:val="ListParagraph"/>
-              <w:ind w:left="0"/>
-              <w:jc w:val="center"/>
-            </w:pPr>
-            <w:r>
-              <w:t>precinct_turnout</w:t>
-            </w:r>
-            <w:r>
-              <w:t>s</w:t>
-            </w:r>
-          </w:p>
-        </w:tc>
-        <w:tc>
-          <w:tcPr>
-            <w:tcW w:w="1838" w:type="dxa"/>
-          </w:tcPr>
-          <w:p>
-            <w:pPr>
-              <w:pStyle w:val="ListParagraph"/>
-              <w:ind w:left="0"/>
-              <w:jc w:val="center"/>
-            </w:pPr>
-            <w:r>
-              <w:rPr>
-                <w:rFonts w:ascii="Segoe UI Symbol" w:hAnsi="Segoe UI Symbol" w:cs="Segoe UI Symbol"/>
-              </w:rPr>
-              <w:t>✓</w:t>
-            </w:r>
-          </w:p>
-        </w:tc>
-        <w:tc>
-          <w:tcPr>
-            <w:tcW w:w="1912" w:type="dxa"/>
-          </w:tcPr>
-          <w:p>
-            <w:pPr>
-              <w:pStyle w:val="ListParagraph"/>
-              <w:ind w:left="0"/>
-              <w:jc w:val="center"/>
-            </w:pPr>
-          </w:p>
-        </w:tc>
-        <w:tc>
-          <w:tcPr>
-            <w:tcW w:w="1397" w:type="dxa"/>
           </w:tcPr>
           <w:p>
             <w:pPr>
@@ -1335,12 +537,7 @@
         </w:tc>
       </w:tr>
     </w:tbl>
-    <w:p>
-      <w:pPr>
-        <w:pStyle w:val="ListParagraph"/>
-        <w:jc w:val="center"/>
-      </w:pPr>
-    </w:p>
+    <w:p/>
     <w:sectPr>
       <w:pgSz w:w="12240" w:h="15840"/>
       <w:pgMar w:top="1440" w:right="1440" w:bottom="1440" w:left="1440" w:header="720" w:footer="720" w:gutter="0"/>
@@ -2243,6 +1440,15 @@
 </file>
 
 <file path=customXml/item1.xml><?xml version="1.0" encoding="utf-8"?>
+<?mso-contentType ?>
+<FormTemplates xmlns="http://schemas.microsoft.com/sharepoint/v3/contenttype/forms">
+  <Display>DocumentLibraryForm</Display>
+  <Edit>DocumentLibraryForm</Edit>
+  <New>DocumentLibraryForm</New>
+</FormTemplates>
+</file>
+
+<file path=customXml/item2.xml><?xml version="1.0" encoding="utf-8"?>
 <ct:contentTypeSchema xmlns:ct="http://schemas.microsoft.com/office/2006/metadata/contentType" xmlns:ma="http://schemas.microsoft.com/office/2006/metadata/properties/metaAttributes" ct:_="" ma:_="" ma:contentTypeName="Document" ma:contentTypeID="0x01010014571243AFF9E24FAD72D60340849B19" ma:contentTypeVersion="5" ma:contentTypeDescription="Create a new document." ma:contentTypeScope="" ma:versionID="2ea121a3fb4af26f9a40d8d7dc0779c4">
   <xsd:schema xmlns:xsd="http://www.w3.org/2001/XMLSchema" xmlns:xs="http://www.w3.org/2001/XMLSchema" xmlns:p="http://schemas.microsoft.com/office/2006/metadata/properties" xmlns:ns3="0ac8055d-b0e5-4c17-885c-66cdbf7a039a" xmlns:ns4="86845f70-c305-4d49-bae6-2920cc276b1a" targetNamespace="http://schemas.microsoft.com/office/2006/metadata/properties" ma:root="true" ma:fieldsID="bfed019878fcb2a6e53baf18ba1367da" ns3:_="" ns4:_="">
     <xsd:import namespace="0ac8055d-b0e5-4c17-885c-66cdbf7a039a"/>
@@ -2413,15 +1619,6 @@
 </ct:contentTypeSchema>
 </file>
 
-<file path=customXml/item2.xml><?xml version="1.0" encoding="utf-8"?>
-<?mso-contentType ?>
-<FormTemplates xmlns="http://schemas.microsoft.com/sharepoint/v3/contenttype/forms">
-  <Display>DocumentLibraryForm</Display>
-  <Edit>DocumentLibraryForm</Edit>
-  <New>DocumentLibraryForm</New>
-</FormTemplates>
-</file>
-
 <file path=customXml/item3.xml><?xml version="1.0" encoding="utf-8"?>
 <p:properties xmlns:p="http://schemas.microsoft.com/office/2006/metadata/properties" xmlns:xsi="http://www.w3.org/2001/XMLSchema-instance" xmlns:pc="http://schemas.microsoft.com/office/infopath/2007/PartnerControls">
   <documentManagement/>
@@ -2429,6 +1626,14 @@
 </file>
 
 <file path=customXml/itemProps1.xml><?xml version="1.0" encoding="utf-8"?>
+<ds:datastoreItem xmlns:ds="http://schemas.openxmlformats.org/officeDocument/2006/customXml" ds:itemID="{1DB857DD-DDD9-4E0A-ACF3-C008780D0801}">
+  <ds:schemaRefs>
+    <ds:schemaRef ds:uri="http://schemas.microsoft.com/sharepoint/v3/contenttype/forms"/>
+  </ds:schemaRefs>
+</ds:datastoreItem>
+</file>
+
+<file path=customXml/itemProps2.xml><?xml version="1.0" encoding="utf-8"?>
 <ds:datastoreItem xmlns:ds="http://schemas.openxmlformats.org/officeDocument/2006/customXml" ds:itemID="{8B89EE74-9A8A-4DF4-ABB8-34E67FED7D55}">
   <ds:schemaRefs>
     <ds:schemaRef ds:uri="http://schemas.microsoft.com/office/2006/metadata/contentType"/>
@@ -2447,14 +1652,6 @@
 </ds:datastoreItem>
 </file>
 
-<file path=customXml/itemProps2.xml><?xml version="1.0" encoding="utf-8"?>
-<ds:datastoreItem xmlns:ds="http://schemas.openxmlformats.org/officeDocument/2006/customXml" ds:itemID="{1DB857DD-DDD9-4E0A-ACF3-C008780D0801}">
-  <ds:schemaRefs>
-    <ds:schemaRef ds:uri="http://schemas.microsoft.com/sharepoint/v3/contenttype/forms"/>
-  </ds:schemaRefs>
-</ds:datastoreItem>
-</file>
-
 <file path=customXml/itemProps3.xml><?xml version="1.0" encoding="utf-8"?>
 <ds:datastoreItem xmlns:ds="http://schemas.openxmlformats.org/officeDocument/2006/customXml" ds:itemID="{D944A674-3F1B-4570-BA38-8F5AFBF1A606}">
   <ds:schemaRefs>

</xml_diff>